<commit_message>
update en la docu
</commit_message>
<xml_diff>
--- a/Documentacion_API_Restaurante.docx
+++ b/Documentacion_API_Restaurante.docx
@@ -324,7 +324,13 @@
         <w:spacing w:after="0"/>
       </w:pPr>
       <w:r>
-        <w:t>Todas las rutas (excepto /login) requieren un token JWT.</w:t>
+        <w:t>Todas las rutas (excepto /login</w:t>
+      </w:r>
+      <w:r>
+        <w:t xml:space="preserve"> y el /get de platos</w:t>
+      </w:r>
+      <w:r>
+        <w:t>) requieren un token JWT.</w:t>
       </w:r>
     </w:p>
     <w:p>

</xml_diff>